<commit_message>
minor update to approach
</commit_message>
<xml_diff>
--- a/CapstoneP2/ReportOuts/CapstoneSensorProjectProposalReport.docx
+++ b/CapstoneP2/ReportOuts/CapstoneSensorProjectProposalReport.docx
@@ -73,6 +73,7 @@
           <w:id w:val="636992706"/>
           <w:citation/>
         </w:sdtPr>
+        <w:sdtEndPr/>
         <w:sdtContent>
           <w:r>
             <w:rPr>
@@ -256,6 +257,7 @@
           <w:id w:val="-1118675636"/>
           <w:citation/>
         </w:sdtPr>
+        <w:sdtEndPr/>
         <w:sdtContent>
           <w:r>
             <w:rPr>
@@ -572,15 +574,7 @@
           <w:color w:val="333333"/>
           <w:shd w:val="clear" w:color="auto" w:fill="FCFCFC"/>
         </w:rPr>
-        <w:t>People are now looking at how to leverage industrial IoT sensor data to project things that may happen - predictive maintenance, line management or quality control</w:t>
-      </w:r>
-      <w:r>
-        <w:rPr>
-          <w:rFonts w:cstheme="minorHAnsi"/>
-          <w:color w:val="333333"/>
-          <w:shd w:val="clear" w:color="auto" w:fill="FCFCFC"/>
-        </w:rPr>
-        <w:t>”</w:t>
+        <w:t>People are now looking at how to leverage industrial IoT sensor data to project things that may happen - predictive maintenance, line management or quality control”</w:t>
       </w:r>
       <w:r>
         <w:rPr>
@@ -600,6 +594,7 @@
           <w:id w:val="-1723658487"/>
           <w:citation/>
         </w:sdtPr>
+        <w:sdtEndPr/>
         <w:sdtContent>
           <w:r>
             <w:rPr>
@@ -779,6 +774,7 @@
           <w:id w:val="-705791743"/>
           <w:citation/>
         </w:sdtPr>
+        <w:sdtEndPr/>
         <w:sdtContent>
           <w:r>
             <w:rPr>
@@ -873,23 +869,57 @@
           <w:color w:val="222222"/>
           <w:shd w:val="clear" w:color="auto" w:fill="FFFFFF"/>
         </w:rPr>
-        <w:t xml:space="preserve"> and Neural Networks to predict when faults will occur.  I will use Neural Networks to create a feature set for the classification algorithms</w:t>
-      </w:r>
-      <w:r>
-        <w:rPr>
-          <w:rFonts w:cstheme="minorHAnsi"/>
-          <w:color w:val="222222"/>
-          <w:shd w:val="clear" w:color="auto" w:fill="FFFFFF"/>
-        </w:rPr>
-        <w:t xml:space="preserve"> and possibly for predictive </w:t>
-      </w:r>
-      <w:r>
-        <w:rPr>
-          <w:rFonts w:cstheme="minorHAnsi"/>
-          <w:color w:val="222222"/>
-          <w:shd w:val="clear" w:color="auto" w:fill="FFFFFF"/>
-        </w:rPr>
-        <w:t>results.  The following is a diagram of the equipment:</w:t>
+        <w:t xml:space="preserve"> and Neural Networks to predict when faults will occur.  I will use </w:t>
+      </w:r>
+      <w:r>
+        <w:rPr>
+          <w:rFonts w:cstheme="minorHAnsi"/>
+          <w:color w:val="222222"/>
+          <w:shd w:val="clear" w:color="auto" w:fill="FFFFFF"/>
+        </w:rPr>
+        <w:t xml:space="preserve">Convolutional </w:t>
+      </w:r>
+      <w:r>
+        <w:rPr>
+          <w:rFonts w:cstheme="minorHAnsi"/>
+          <w:color w:val="222222"/>
+          <w:shd w:val="clear" w:color="auto" w:fill="FFFFFF"/>
+        </w:rPr>
+        <w:t>Neural</w:t>
+      </w:r>
+      <w:r>
+        <w:rPr>
+          <w:rFonts w:cstheme="minorHAnsi"/>
+          <w:color w:val="222222"/>
+          <w:shd w:val="clear" w:color="auto" w:fill="FFFFFF"/>
+        </w:rPr>
+        <w:t xml:space="preserve"> Networks</w:t>
+      </w:r>
+      <w:bookmarkStart w:id="0" w:name="_GoBack"/>
+      <w:bookmarkEnd w:id="0"/>
+      <w:r>
+        <w:rPr>
+          <w:rFonts w:cstheme="minorHAnsi"/>
+          <w:color w:val="222222"/>
+          <w:shd w:val="clear" w:color="auto" w:fill="FFFFFF"/>
+        </w:rPr>
+        <w:t xml:space="preserve"> </w:t>
+      </w:r>
+      <w:r>
+        <w:rPr>
+          <w:rFonts w:cstheme="minorHAnsi"/>
+          <w:color w:val="222222"/>
+          <w:shd w:val="clear" w:color="auto" w:fill="FFFFFF"/>
+        </w:rPr>
+        <w:t>to predict failures as well as other methods such as feature extraction, selection dimension reduction and denoising</w:t>
+      </w:r>
+      <w:r>
+        <w:rPr>
+          <w:rFonts w:cstheme="minorHAnsi"/>
+          <w:color w:val="222222"/>
+          <w:shd w:val="clear" w:color="auto" w:fill="FFFFFF"/>
+        </w:rPr>
+        <w:t>.  The following is a diagram of the equipment:</w:t>
       </w:r>
     </w:p>
     <w:p>
@@ -1305,8 +1335,6 @@
         </w:rPr>
         <w:t xml:space="preserve"> and Machine Learning.  At each step the results will be documented and eventually published into a document for review.</w:t>
       </w:r>
-      <w:bookmarkStart w:id="0" w:name="_GoBack"/>
-      <w:bookmarkEnd w:id="0"/>
     </w:p>
     <w:sectPr>
       <w:headerReference w:type="default" r:id="rId16"/>
@@ -2574,7 +2602,7 @@
     <w:charset w:val="00"/>
     <w:family w:val="roman"/>
     <w:pitch w:val="variable"/>
-    <w:sig w:usb0="E0002AFF" w:usb1="C0007843" w:usb2="00000009" w:usb3="00000000" w:csb0="000001FF" w:csb1="00000000"/>
+    <w:sig w:usb0="E0002EFF" w:usb1="C000785B" w:usb2="00000009" w:usb3="00000000" w:csb0="000001FF" w:csb1="00000000"/>
   </w:font>
   <w:font w:name="Symbol">
     <w:panose1 w:val="05050102010706020507"/>
@@ -2602,14 +2630,14 @@
     <w:charset w:val="00"/>
     <w:family w:val="swiss"/>
     <w:pitch w:val="variable"/>
-    <w:sig w:usb0="E0002AFF" w:usb1="4000ACFF" w:usb2="00000001" w:usb3="00000000" w:csb0="000001FF" w:csb1="00000000"/>
+    <w:sig w:usb0="E4002EFF" w:usb1="C000247B" w:usb2="00000009" w:usb3="00000000" w:csb0="000001FF" w:csb1="00000000"/>
   </w:font>
   <w:font w:name="Calibri Light">
     <w:panose1 w:val="020F0302020204030204"/>
     <w:charset w:val="00"/>
     <w:family w:val="swiss"/>
     <w:pitch w:val="variable"/>
-    <w:sig w:usb0="A0002AEF" w:usb1="4000207B" w:usb2="00000000" w:usb3="00000000" w:csb0="000001FF" w:csb1="00000000"/>
+    <w:sig w:usb0="E4002EFF" w:usb1="C000247B" w:usb2="00000009" w:usb3="00000000" w:csb0="000001FF" w:csb1="00000000"/>
   </w:font>
 </w:fonts>
 </file>
@@ -2657,6 +2685,7 @@
     <w:rsid w:val="00C00A9A"/>
     <w:rsid w:val="00C73445"/>
     <w:rsid w:val="00CC1B3C"/>
+    <w:rsid w:val="00D7009E"/>
     <w:rsid w:val="00D929B5"/>
     <w:rsid w:val="00DA7FA6"/>
     <w:rsid w:val="00DD5CEB"/>
@@ -3559,7 +3588,7 @@
 </file>
 
 <file path=customXml/itemProps1.xml><?xml version="1.0" encoding="utf-8"?>
-<ds:datastoreItem xmlns:ds="http://schemas.openxmlformats.org/officeDocument/2006/customXml" ds:itemID="{34066614-E1EF-4B61-B846-C9F9B78D3DC7}">
+<ds:datastoreItem xmlns:ds="http://schemas.openxmlformats.org/officeDocument/2006/customXml" ds:itemID="{01E3E53E-486B-4331-BD06-18EC90885156}">
   <ds:schemaRefs>
     <ds:schemaRef ds:uri="http://schemas.openxmlformats.org/officeDocument/2006/bibliography"/>
   </ds:schemaRefs>

</xml_diff>